<commit_message>
update buku TA baru
</commit_message>
<xml_diff>
--- a/output/reports/Jurnal TA_Adrian Maulana M_06111540000099.docx
+++ b/output/reports/Jurnal TA_Adrian Maulana M_06111540000099.docx
@@ -500,7 +500,19 @@
         <w:rPr>
           <w:lang w:val="sv-SE"/>
         </w:rPr>
-        <w:t>riantoto7@gmail.com</w:t>
+        <w:t>rian</w:t>
+      </w:r>
+      <w:r>
+        <w:rPr>
+          <w:lang w:val="sv-SE"/>
+        </w:rPr>
+        <w:t>.m.muhammad</w:t>
+      </w:r>
+      <w:r>
+        <w:rPr>
+          <w:lang w:val="sv-SE"/>
+        </w:rPr>
+        <w:t>@gmail.com</w:t>
       </w:r>
     </w:p>
     <w:p>
@@ -3157,7 +3169,19 @@
         <w:rPr>
           <w:lang w:val="id-ID"/>
         </w:rPr>
-        <w:t xml:space="preserve"> yang diperoleh dari Twitter dengan kata kunci: “</w:t>
+        <w:t xml:space="preserve"> yang diperoleh dari Twitter dengan kata kunci</w:t>
+      </w:r>
+      <w:r>
+        <w:rPr>
+          <w:lang w:val="id-ID"/>
+        </w:rPr>
+        <w:t xml:space="preserve"> </w:t>
+      </w:r>
+      <w:r>
+        <w:rPr>
+          <w:lang w:val="id-ID"/>
+        </w:rPr>
+        <w:t>“</w:t>
       </w:r>
       <w:proofErr w:type="spellStart"/>
       <w:r>
@@ -4161,14 +4185,38 @@
         <w:rPr>
           <w:lang w:val="id-ID"/>
         </w:rPr>
-        <w:t xml:space="preserve">Setiap model jaringan yang sudah diproses dengan aplikasi </w:t>
-      </w:r>
-      <w:proofErr w:type="spellStart"/>
-      <w:r>
-        <w:rPr>
-          <w:lang w:val="id-ID"/>
-        </w:rPr>
-        <w:t>Gephi</w:t>
+        <w:t>Setiap model jaringan yang sudah diproses</w:t>
+      </w:r>
+      <w:r>
+        <w:rPr>
+          <w:lang w:val="id-ID"/>
+        </w:rPr>
+        <w:t xml:space="preserve"> melalui tahap </w:t>
+      </w:r>
+      <w:r>
+        <w:rPr>
+          <w:i/>
+          <w:iCs/>
+          <w:lang w:val="id-ID"/>
+        </w:rPr>
+        <w:t xml:space="preserve">data </w:t>
+      </w:r>
+      <w:proofErr w:type="spellStart"/>
+      <w:r>
+        <w:rPr>
+          <w:i/>
+          <w:iCs/>
+          <w:lang w:val="id-ID"/>
+        </w:rPr>
+        <w:t>pre-processi</w:t>
+      </w:r>
+      <w:r>
+        <w:rPr>
+          <w:i/>
+          <w:iCs/>
+          <w:lang w:val="id-ID"/>
+        </w:rPr>
+        <w:t>ng</w:t>
       </w:r>
       <w:proofErr w:type="spellEnd"/>
       <w:r>
@@ -7966,8 +8014,29 @@
         </m:sSub>
       </m:oMath>
       <w:r>
-        <w:t>. Identifikasi lintasan terpendek antara simpul</w:t>
-      </w:r>
+        <w:t xml:space="preserve">. Identifikasi lintasan </w:t>
+      </w:r>
+      <w:proofErr w:type="spellStart"/>
+      <w:r>
+        <w:t>terpendek</w:t>
+      </w:r>
+      <w:proofErr w:type="spellEnd"/>
+      <w:r>
+        <w:t xml:space="preserve"> </w:t>
+      </w:r>
+      <w:proofErr w:type="spellStart"/>
+      <w:r>
+        <w:t>antara</w:t>
+      </w:r>
+      <w:proofErr w:type="spellEnd"/>
+      <w:r>
+        <w:t xml:space="preserve"> </w:t>
+      </w:r>
+      <w:proofErr w:type="spellStart"/>
+      <w:r>
+        <w:t>simpul</w:t>
+      </w:r>
+      <w:proofErr w:type="spellEnd"/>
       <w:r>
         <w:rPr>
           <w:i/>
@@ -11248,7 +11317,23 @@
           <w:i/>
           <w:iCs/>
         </w:rPr>
-        <w:t xml:space="preserve"> (key actor) </w:t>
+        <w:t xml:space="preserve"> (key actor</w:t>
+      </w:r>
+      <w:r>
+        <w:rPr>
+          <w:bCs/>
+          <w:i/>
+          <w:iCs/>
+        </w:rPr>
+        <w:t>s</w:t>
+      </w:r>
+      <w:r>
+        <w:rPr>
+          <w:bCs/>
+          <w:i/>
+          <w:iCs/>
+        </w:rPr>
+        <w:t xml:space="preserve">) </w:t>
       </w:r>
       <w:r>
         <w:rPr>
@@ -19352,7 +19437,16 @@
         <w:rPr>
           <w:lang w:val="id-ID"/>
         </w:rPr>
-        <w:t xml:space="preserve"> memungkinkan masih terdapat data yang identik atau duplikat. </w:t>
+        <w:t xml:space="preserve"> memungkinkan masih terdapat data yang</w:t>
+      </w:r>
+      <w:r>
+        <w:t xml:space="preserve"> </w:t>
+      </w:r>
+      <w:r>
+        <w:rPr>
+          <w:lang w:val="id-ID"/>
+        </w:rPr>
+        <w:t xml:space="preserve">duplikat. </w:t>
       </w:r>
       <w:r>
         <w:rPr>
@@ -31232,7 +31326,6 @@
         </w:rPr>
         <w:t xml:space="preserve"> pada </w:t>
       </w:r>
-      <w:proofErr w:type="gramStart"/>
       <w:r>
         <w:rPr>
           <w:lang w:val="id-ID"/>
@@ -31253,7 +31346,6 @@
         <w:t>Ruangguru</w:t>
       </w:r>
       <w:proofErr w:type="spellEnd"/>
-      <w:proofErr w:type="gramEnd"/>
     </w:p>
     <w:tbl>
       <w:tblPr>
@@ -38525,6 +38617,14 @@
           <w:lang w:val="id-ID"/>
         </w:rPr>
         <w:t>actor</w:t>
+      </w:r>
+      <w:r>
+        <w:rPr>
+          <w:i/>
+          <w:iCs/>
+          <w:lang w:val="id-ID"/>
+        </w:rPr>
+        <w:t>s</w:t>
       </w:r>
       <w:proofErr w:type="spellEnd"/>
       <w:r>
@@ -38651,6 +38751,7 @@
         <w:rPr>
           <w:b/>
           <w:bCs/>
+          <w:noProof/>
           <w:lang w:val="en-ID"/>
         </w:rPr>
         <w:t>1</w:t>
@@ -39293,6 +39394,7 @@
         <w:rPr>
           <w:b/>
           <w:bCs/>
+          <w:noProof/>
           <w:lang w:val="it-IT"/>
         </w:rPr>
         <w:t>12</w:t>
@@ -40154,6 +40256,7 @@
         <w:rPr>
           <w:b/>
           <w:bCs/>
+          <w:noProof/>
           <w:lang w:val="en-ID"/>
         </w:rPr>
         <w:t>2</w:t>
@@ -40676,6 +40779,7 @@
         <w:rPr>
           <w:b/>
           <w:bCs/>
+          <w:noProof/>
           <w:lang w:val="it-IT"/>
         </w:rPr>
         <w:t>13</w:t>

</xml_diff>

<commit_message>
sampe lampiran data mentah
</commit_message>
<xml_diff>
--- a/output/reports/Jurnal TA_Adrian Maulana M_06111540000099.docx
+++ b/output/reports/Jurnal TA_Adrian Maulana M_06111540000099.docx
@@ -49,7 +49,7 @@
           <w:szCs w:val="36"/>
           <w:lang w:val="en-ID"/>
         </w:rPr>
-        <w:t>Interaksi</w:t>
+        <w:t>Jaringan</w:t>
       </w:r>
       <w:proofErr w:type="spellEnd"/>
       <w:r>
@@ -61,7 +61,7 @@
           <w:szCs w:val="36"/>
           <w:lang w:val="en-ID"/>
         </w:rPr>
-        <w:t xml:space="preserve"> </w:t>
+        <w:t xml:space="preserve"> Sosial </w:t>
       </w:r>
       <w:proofErr w:type="spellStart"/>
       <w:r>
@@ -73,7 +73,7 @@
           <w:szCs w:val="36"/>
           <w:lang w:val="en-ID"/>
         </w:rPr>
-        <w:t>Pengguna</w:t>
+        <w:t>Percakapan</w:t>
       </w:r>
       <w:proofErr w:type="spellEnd"/>
       <w:r>
@@ -85,7 +85,7 @@
           <w:szCs w:val="36"/>
           <w:lang w:val="en-ID"/>
         </w:rPr>
-        <w:t xml:space="preserve"> Twitter </w:t>
+        <w:t xml:space="preserve"> </w:t>
       </w:r>
       <w:proofErr w:type="spellStart"/>
       <w:r>
@@ -97,7 +97,7 @@
           <w:szCs w:val="36"/>
           <w:lang w:val="en-ID"/>
         </w:rPr>
-        <w:t>Mengenai</w:t>
+        <w:t>Pengguna</w:t>
       </w:r>
       <w:proofErr w:type="spellEnd"/>
       <w:r>
@@ -109,7 +109,7 @@
           <w:szCs w:val="36"/>
           <w:lang w:val="en-ID"/>
         </w:rPr>
-        <w:t xml:space="preserve"> </w:t>
+        <w:t xml:space="preserve"> Twitter </w:t>
       </w:r>
       <w:proofErr w:type="spellStart"/>
       <w:r>
@@ -121,7 +121,7 @@
           <w:szCs w:val="36"/>
           <w:lang w:val="en-ID"/>
         </w:rPr>
-        <w:t>Bisnis</w:t>
+        <w:t>Mengenai</w:t>
       </w:r>
       <w:proofErr w:type="spellEnd"/>
       <w:r>
@@ -133,7 +133,7 @@
           <w:szCs w:val="36"/>
           <w:lang w:val="en-ID"/>
         </w:rPr>
-        <w:t xml:space="preserve"> </w:t>
+        <w:t xml:space="preserve"> Perusahaan </w:t>
       </w:r>
       <w:r>
         <w:rPr>
@@ -146,8 +146,9 @@
           <w:szCs w:val="36"/>
           <w:lang w:val="en-ID"/>
         </w:rPr>
-        <w:t>Educational Technology</w:t>
-      </w:r>
+        <w:t xml:space="preserve">Educational Technology </w:t>
+      </w:r>
+      <w:proofErr w:type="spellStart"/>
       <w:r>
         <w:rPr>
           <w:b/>
@@ -157,9 +158,9 @@
           <w:szCs w:val="36"/>
           <w:lang w:val="en-ID"/>
         </w:rPr>
-        <w:t xml:space="preserve"> </w:t>
-      </w:r>
-      <w:proofErr w:type="spellStart"/>
+        <w:t>Menggunakan</w:t>
+      </w:r>
+      <w:proofErr w:type="spellEnd"/>
       <w:r>
         <w:rPr>
           <w:b/>
@@ -169,9 +170,9 @@
           <w:szCs w:val="36"/>
           <w:lang w:val="en-ID"/>
         </w:rPr>
-        <w:t>Menggunakan</w:t>
-      </w:r>
-      <w:proofErr w:type="spellEnd"/>
+        <w:t xml:space="preserve"> </w:t>
+      </w:r>
+      <w:proofErr w:type="spellStart"/>
       <w:r>
         <w:rPr>
           <w:b/>
@@ -181,9 +182,9 @@
           <w:szCs w:val="36"/>
           <w:lang w:val="en-ID"/>
         </w:rPr>
-        <w:t xml:space="preserve"> </w:t>
-      </w:r>
-      <w:proofErr w:type="spellStart"/>
+        <w:t>Metrik</w:t>
+      </w:r>
+      <w:proofErr w:type="spellEnd"/>
       <w:r>
         <w:rPr>
           <w:b/>
@@ -193,161 +194,44 @@
           <w:szCs w:val="36"/>
           <w:lang w:val="en-ID"/>
         </w:rPr>
-        <w:t>Pendekatan</w:t>
-      </w:r>
-      <w:proofErr w:type="spellEnd"/>
+        <w:t xml:space="preserve"> </w:t>
+      </w:r>
       <w:r>
         <w:rPr>
           <w:b/>
           <w:bCs/>
+          <w:i/>
+          <w:iCs/>
           <w:kern w:val="28"/>
           <w:sz w:val="36"/>
           <w:szCs w:val="36"/>
           <w:lang w:val="en-ID"/>
         </w:rPr>
-        <w:t xml:space="preserve"> </w:t>
+        <w:t xml:space="preserve">Network Properties </w:t>
       </w:r>
       <w:r>
         <w:rPr>
           <w:b/>
           <w:bCs/>
-          <w:i/>
-          <w:iCs/>
           <w:kern w:val="28"/>
           <w:sz w:val="36"/>
           <w:szCs w:val="36"/>
           <w:lang w:val="en-ID"/>
         </w:rPr>
-        <w:t xml:space="preserve">Social Network Analysis </w:t>
+        <w:t xml:space="preserve">dan </w:t>
       </w:r>
       <w:r>
         <w:rPr>
           <w:b/>
           <w:bCs/>
+          <w:i/>
+          <w:iCs/>
           <w:kern w:val="28"/>
           <w:sz w:val="36"/>
           <w:szCs w:val="36"/>
           <w:lang w:val="en-ID"/>
         </w:rPr>
-        <w:t>(</w:t>
-      </w:r>
-      <w:proofErr w:type="spellStart"/>
-      <w:r>
-        <w:rPr>
-          <w:b/>
-          <w:bCs/>
-          <w:kern w:val="28"/>
-          <w:sz w:val="36"/>
-          <w:szCs w:val="36"/>
-          <w:lang w:val="en-ID"/>
-        </w:rPr>
-        <w:t>Studi</w:t>
-      </w:r>
-      <w:proofErr w:type="spellEnd"/>
-      <w:r>
-        <w:rPr>
-          <w:b/>
-          <w:bCs/>
-          <w:kern w:val="28"/>
-          <w:sz w:val="36"/>
-          <w:szCs w:val="36"/>
-          <w:lang w:val="en-ID"/>
-        </w:rPr>
-        <w:t xml:space="preserve"> </w:t>
-      </w:r>
-      <w:proofErr w:type="spellStart"/>
-      <w:r>
-        <w:rPr>
-          <w:b/>
-          <w:bCs/>
-          <w:kern w:val="28"/>
-          <w:sz w:val="36"/>
-          <w:szCs w:val="36"/>
-          <w:lang w:val="en-ID"/>
-        </w:rPr>
-        <w:t>Kasus</w:t>
-      </w:r>
-      <w:proofErr w:type="spellEnd"/>
-      <w:r>
-        <w:rPr>
-          <w:b/>
-          <w:bCs/>
-          <w:kern w:val="28"/>
-          <w:sz w:val="36"/>
-          <w:szCs w:val="36"/>
-          <w:lang w:val="en-ID"/>
-        </w:rPr>
-        <w:t xml:space="preserve">: </w:t>
-      </w:r>
-      <w:proofErr w:type="spellStart"/>
-      <w:r>
-        <w:rPr>
-          <w:b/>
-          <w:bCs/>
-          <w:kern w:val="28"/>
-          <w:sz w:val="36"/>
-          <w:szCs w:val="36"/>
-          <w:lang w:val="en-ID"/>
-        </w:rPr>
-        <w:t>Ruangguru</w:t>
-      </w:r>
-      <w:proofErr w:type="spellEnd"/>
-      <w:r>
-        <w:rPr>
-          <w:b/>
-          <w:bCs/>
-          <w:kern w:val="28"/>
-          <w:sz w:val="36"/>
-          <w:szCs w:val="36"/>
-          <w:lang w:val="en-ID"/>
-        </w:rPr>
-        <w:t xml:space="preserve"> </w:t>
-      </w:r>
-      <w:r>
-        <w:rPr>
-          <w:b/>
-          <w:bCs/>
-          <w:kern w:val="28"/>
-          <w:sz w:val="36"/>
-          <w:szCs w:val="36"/>
-          <w:lang w:val="en-ID"/>
-        </w:rPr>
-        <w:t>d</w:t>
-      </w:r>
-      <w:r>
-        <w:rPr>
-          <w:b/>
-          <w:bCs/>
-          <w:kern w:val="28"/>
-          <w:sz w:val="36"/>
-          <w:szCs w:val="36"/>
-          <w:lang w:val="en-ID"/>
-        </w:rPr>
-        <w:t xml:space="preserve">an </w:t>
-      </w:r>
-      <w:proofErr w:type="spellStart"/>
-      <w:r>
-        <w:rPr>
-          <w:b/>
-          <w:bCs/>
-          <w:kern w:val="28"/>
-          <w:sz w:val="36"/>
-          <w:szCs w:val="36"/>
-          <w:lang w:val="en-ID"/>
-        </w:rPr>
-        <w:t>Zenius</w:t>
-      </w:r>
-      <w:proofErr w:type="spellEnd"/>
-      <w:r>
-        <w:rPr>
-          <w:b/>
-          <w:bCs/>
-          <w:kern w:val="28"/>
-          <w:sz w:val="36"/>
-          <w:szCs w:val="36"/>
-          <w:lang w:val="en-ID"/>
-        </w:rPr>
-        <w:t>)</w:t>
+        <w:t>Centrality</w:t>
       </w:r>
       <w:r>
         <w:rPr>
@@ -570,58 +454,178 @@
         <w:rPr>
           <w:lang w:val="sv-SE"/>
         </w:rPr>
-        <w:t xml:space="preserve">10 juta pengguna atau sebesar 6,3 persen di antara tahun 2020 dan 2021. Meningkatnya jumlah pengguna media sosial di Indonesia dapat membuka peluang baru bagi bisnis </w:t>
-      </w:r>
-      <w:r>
-        <w:rPr>
-          <w:i/>
-          <w:iCs/>
+        <w:t xml:space="preserve">10 juta pengguna atau sebesar 6,3 persen di antara tahun 2020 dan 2021. </w:t>
+      </w:r>
+      <w:r>
+        <w:rPr>
           <w:lang w:val="sv-SE"/>
         </w:rPr>
-        <w:t>educational technology</w:t>
+        <w:t xml:space="preserve">Fenomena ini dapat membuka peluang baru bagi perusahaan untuk meningkatkan </w:t>
       </w:r>
       <w:r>
         <w:rPr>
           <w:lang w:val="sv-SE"/>
         </w:rPr>
-        <w:t xml:space="preserve"> </w:t>
-      </w:r>
-      <w:r>
-        <w:rPr>
-          <w:i/>
-          <w:iCs/>
+        <w:t>efektivitas kegiatan pemasarannya di media sosial</w:t>
+      </w:r>
+      <w:r>
+        <w:rPr>
           <w:lang w:val="sv-SE"/>
         </w:rPr>
-        <w:t>(edtech</w:t>
+        <w:t xml:space="preserve">, termasuk </w:t>
       </w:r>
       <w:r>
         <w:rPr>
           <w:lang w:val="sv-SE"/>
         </w:rPr>
-        <w:t xml:space="preserve">) </w:t>
-      </w:r>
-      <w:r>
-        <w:rPr>
+        <w:t xml:space="preserve">bagi perusahaan di sektor </w:t>
+      </w:r>
+      <w:r>
+        <w:rPr>
+          <w:i/>
+          <w:iCs/>
           <w:lang w:val="sv-SE"/>
         </w:rPr>
-        <w:t>untuk meningkatkan efektivitas kegiatan pemasarannya di media sosial</w:t>
+        <w:t xml:space="preserve">educational technology </w:t>
       </w:r>
       <w:r>
         <w:rPr>
           <w:lang w:val="sv-SE"/>
         </w:rPr>
-        <w:t>.</w:t>
-      </w:r>
-      <w:r>
-        <w:rPr>
+        <w:t>(</w:t>
+      </w:r>
+      <w:r>
+        <w:rPr>
+          <w:i/>
+          <w:iCs/>
           <w:lang w:val="sv-SE"/>
         </w:rPr>
-        <w:t xml:space="preserve"> </w:t>
+        <w:t>edtech</w:t>
       </w:r>
       <w:r>
         <w:rPr>
           <w:lang w:val="sv-SE"/>
         </w:rPr>
+        <w:t xml:space="preserve">). Ruangguru dan Zenius merupakan perusahaan </w:t>
+      </w:r>
+      <w:r>
+        <w:rPr>
+          <w:i/>
+          <w:iCs/>
+          <w:lang w:val="sv-SE"/>
+        </w:rPr>
+        <w:t xml:space="preserve">edtech </w:t>
+      </w:r>
+      <w:r>
+        <w:rPr>
+          <w:lang w:val="sv-SE"/>
+        </w:rPr>
+        <w:t xml:space="preserve">yang paling dominan </w:t>
+      </w:r>
+      <w:r>
+        <w:rPr>
+          <w:lang w:val="sv-SE"/>
+        </w:rPr>
+        <w:t xml:space="preserve">di </w:t>
+      </w:r>
+      <w:r>
+        <w:rPr>
+          <w:lang w:val="sv-SE"/>
+        </w:rPr>
+        <w:t xml:space="preserve">dalam persaingan industri </w:t>
+      </w:r>
+      <w:r>
+        <w:rPr>
+          <w:i/>
+          <w:iCs/>
+          <w:lang w:val="sv-SE"/>
+        </w:rPr>
+        <w:t xml:space="preserve">edtech </w:t>
+      </w:r>
+      <w:r>
+        <w:rPr>
+          <w:lang w:val="sv-SE"/>
+        </w:rPr>
+        <w:t xml:space="preserve">di Indonesia, baik dari pandangan investor, maupun dalam jumlah </w:t>
+      </w:r>
+      <w:r>
+        <w:rPr>
+          <w:i/>
+          <w:iCs/>
+          <w:lang w:val="sv-SE"/>
+        </w:rPr>
+        <w:t xml:space="preserve">followers </w:t>
+      </w:r>
+      <w:r>
+        <w:rPr>
+          <w:lang w:val="sv-SE"/>
+        </w:rPr>
+        <w:t>di</w:t>
+      </w:r>
+      <w:r>
+        <w:rPr>
+          <w:lang w:val="sv-SE"/>
+        </w:rPr>
+        <w:t xml:space="preserve"> Twitter. Namun, dengan memiliki jumlah </w:t>
+      </w:r>
+      <w:r>
+        <w:rPr>
+          <w:i/>
+          <w:iCs/>
+          <w:lang w:val="sv-SE"/>
+        </w:rPr>
+        <w:t xml:space="preserve">followers </w:t>
+      </w:r>
+      <w:r>
+        <w:rPr>
+          <w:lang w:val="sv-SE"/>
+        </w:rPr>
+        <w:t xml:space="preserve">yang besar, tidak berarti banyak jika tingkat interaksi rendah dan perusahaan tidak melibatkan </w:t>
+      </w:r>
+      <w:r>
+        <w:rPr>
+          <w:i/>
+          <w:iCs/>
+          <w:lang w:val="sv-SE"/>
+        </w:rPr>
+        <w:t xml:space="preserve">followers </w:t>
+      </w:r>
+      <w:r>
+        <w:rPr>
+          <w:lang w:val="sv-SE"/>
+        </w:rPr>
+        <w:t xml:space="preserve">tersebut dalam kegiatan pemasaran. Oleh karena itu, perusahaan perlu mengetahui bagaimana aktivitas pemasaran atau </w:t>
+      </w:r>
+      <w:r>
+        <w:rPr>
+          <w:i/>
+          <w:iCs/>
+          <w:lang w:val="sv-SE"/>
+        </w:rPr>
+        <w:t xml:space="preserve">brand recognition </w:t>
+      </w:r>
+      <w:r>
+        <w:rPr>
+          <w:lang w:val="sv-SE"/>
+        </w:rPr>
+        <w:t>perusahaan tersebut di Twitter dibandingkan dengan perusah</w:t>
+      </w:r>
+      <w:r>
+        <w:rPr>
+          <w:lang w:val="sv-SE"/>
+        </w:rPr>
+        <w:t>aa</w:t>
+      </w:r>
+      <w:r>
+        <w:rPr>
+          <w:lang w:val="sv-SE"/>
+        </w:rPr>
+        <w:t xml:space="preserve">n pesaing. </w:t>
+      </w:r>
+      <w:r>
+        <w:rPr>
+          <w:lang w:val="sv-SE"/>
+        </w:rPr>
         <w:t xml:space="preserve">Penelitian ini mengusulkan implementasi </w:t>
       </w:r>
       <w:r>
@@ -636,149 +640,111 @@
         <w:rPr>
           <w:lang w:val="sv-SE"/>
         </w:rPr>
-        <w:t xml:space="preserve"> (SNA) dalam menganalisis interaksi pengguna media sosial mengenai bisnis </w:t>
-      </w:r>
-      <w:r>
-        <w:rPr>
-          <w:i/>
-          <w:iCs/>
+        <w:t xml:space="preserve"> (SNA) dalam menganalisis</w:t>
+      </w:r>
+      <w:r>
+        <w:rPr>
           <w:lang w:val="sv-SE"/>
         </w:rPr>
-        <w:t>edtech</w:t>
-      </w:r>
-      <w:r>
-        <w:rPr>
+        <w:t xml:space="preserve"> jaringan sosial percakapan pengguna Twitter mengenai kedua perusahaan </w:t>
+      </w:r>
+      <w:r>
+        <w:rPr>
+          <w:i/>
+          <w:iCs/>
           <w:lang w:val="sv-SE"/>
         </w:rPr>
-        <w:t xml:space="preserve">. SNA merupakan </w:t>
+        <w:t xml:space="preserve">edtech </w:t>
       </w:r>
       <w:r>
         <w:rPr>
           <w:lang w:val="sv-SE"/>
         </w:rPr>
-        <w:t xml:space="preserve">suatu </w:t>
+        <w:t>tersebut</w:t>
       </w:r>
       <w:r>
         <w:rPr>
           <w:lang w:val="sv-SE"/>
         </w:rPr>
-        <w:t>pendekatan analitis yang memanfaatkan teori graf untuk mengidentifikasi struktur</w:t>
+        <w:t xml:space="preserve">. </w:t>
       </w:r>
       <w:r>
         <w:rPr>
           <w:lang w:val="sv-SE"/>
         </w:rPr>
-        <w:t xml:space="preserve"> suatu jaringan sosial</w:t>
-      </w:r>
-      <w:r>
-        <w:rPr>
+        <w:t xml:space="preserve">Metrik SNA yang digunakan pada penelitian ini adalah metrik </w:t>
+      </w:r>
+      <w:r>
+        <w:rPr>
+          <w:i/>
+          <w:iCs/>
           <w:lang w:val="sv-SE"/>
         </w:rPr>
+        <w:t xml:space="preserve">network properties </w:t>
+      </w:r>
+      <w:r>
+        <w:rPr>
+          <w:lang w:val="sv-SE"/>
+        </w:rPr>
+        <w:t xml:space="preserve">dan </w:t>
+      </w:r>
+      <w:r>
+        <w:rPr>
+          <w:i/>
+          <w:iCs/>
+          <w:lang w:val="sv-SE"/>
+        </w:rPr>
+        <w:t>centrality</w:t>
+      </w:r>
+      <w:r>
+        <w:rPr>
+          <w:lang w:val="sv-SE"/>
+        </w:rPr>
+        <w:t xml:space="preserve">. Hasil </w:t>
+      </w:r>
+      <w:r>
+        <w:rPr>
+          <w:lang w:val="sv-SE"/>
+        </w:rPr>
+        <w:t>yang didapatkan adalah struktu</w:t>
+      </w:r>
+      <w:r>
+        <w:rPr>
+          <w:lang w:val="sv-SE"/>
+        </w:rPr>
+        <w:t>r</w:t>
+      </w:r>
+      <w:r>
+        <w:rPr>
+          <w:lang w:val="sv-SE"/>
+        </w:rPr>
+        <w:t xml:space="preserve"> jaringan sosial percakapan pengguna Twitter mengenai Zenius lebih unggul dibandingkan Ruangguru</w:t>
+      </w:r>
+      <w:r>
+        <w:rPr>
+          <w:lang w:val="sv-SE"/>
+        </w:rPr>
+        <w:t xml:space="preserve">, dengan unggul lima dari delapan metrik </w:t>
+      </w:r>
+      <w:r>
+        <w:rPr>
+          <w:i/>
+          <w:iCs/>
+          <w:lang w:val="sv-SE"/>
+        </w:rPr>
+        <w:t>network properties</w:t>
+      </w:r>
+      <w:r>
+        <w:rPr>
+          <w:lang w:val="sv-SE"/>
+        </w:rPr>
         <w:t xml:space="preserve">. </w:t>
       </w:r>
       <w:r>
         <w:rPr>
           <w:lang w:val="sv-SE"/>
         </w:rPr>
-        <w:t xml:space="preserve">Metrik SNA yang digunakan pada penelitian ini adalah metrik </w:t>
-      </w:r>
-      <w:r>
-        <w:rPr>
-          <w:i/>
-          <w:iCs/>
-          <w:lang w:val="sv-SE"/>
-        </w:rPr>
-        <w:t>network properties</w:t>
-      </w:r>
-      <w:r>
-        <w:rPr>
-          <w:lang w:val="sv-SE"/>
-        </w:rPr>
-        <w:t xml:space="preserve"> untuk mendeskripsikan </w:t>
-      </w:r>
-      <w:r>
-        <w:rPr>
-          <w:lang w:val="sv-SE"/>
-        </w:rPr>
-        <w:t>kar</w:t>
-      </w:r>
-      <w:r>
-        <w:rPr>
-          <w:lang w:val="sv-SE"/>
-        </w:rPr>
-        <w:t xml:space="preserve">akteristik dari </w:t>
-      </w:r>
-      <w:r>
-        <w:rPr>
-          <w:lang w:val="sv-SE"/>
-        </w:rPr>
-        <w:t xml:space="preserve">jaringan dan metrik </w:t>
-      </w:r>
-      <w:r>
-        <w:rPr>
-          <w:i/>
-          <w:iCs/>
-          <w:lang w:val="sv-SE"/>
-        </w:rPr>
-        <w:t>centrality</w:t>
-      </w:r>
-      <w:r>
-        <w:rPr>
-          <w:lang w:val="sv-SE"/>
-        </w:rPr>
-        <w:t xml:space="preserve"> untuk mengidentifikasi </w:t>
-      </w:r>
-      <w:r>
-        <w:rPr>
-          <w:i/>
-          <w:iCs/>
-          <w:lang w:val="sv-SE"/>
-        </w:rPr>
-        <w:t>key actor</w:t>
-      </w:r>
-      <w:r>
-        <w:rPr>
-          <w:lang w:val="sv-SE"/>
-        </w:rPr>
-        <w:t xml:space="preserve"> </w:t>
-      </w:r>
-      <w:r>
-        <w:rPr>
-          <w:lang w:val="sv-SE"/>
-        </w:rPr>
-        <w:t xml:space="preserve">di </w:t>
-      </w:r>
-      <w:r>
-        <w:rPr>
-          <w:lang w:val="sv-SE"/>
-        </w:rPr>
-        <w:t xml:space="preserve">dalam jaringan. </w:t>
-      </w:r>
-      <w:r>
-        <w:rPr>
-          <w:lang w:val="sv-SE"/>
-        </w:rPr>
-        <w:t xml:space="preserve">Jaringan yang terbentuk berdasarkan percakapan pengguna Twitter mengenai dua perusahaan </w:t>
-      </w:r>
-      <w:r>
-        <w:rPr>
-          <w:i/>
-          <w:iCs/>
-          <w:lang w:val="sv-SE"/>
-        </w:rPr>
-        <w:t>edtech</w:t>
-      </w:r>
-      <w:r>
-        <w:rPr>
-          <w:lang w:val="sv-SE"/>
-        </w:rPr>
-        <w:t xml:space="preserve"> di Indonesia, yaitu Ruangguru dan Zenius</w:t>
-      </w:r>
-      <w:r>
-        <w:rPr>
-          <w:lang w:val="sv-SE"/>
-        </w:rPr>
-        <w:t>.</w:t>
+        <w:t xml:space="preserve">Sedangkan, aktor yang paling berpengaruh terhadap alur penyebaran informasi di masing-masing jaringan didominasi oleh akun schfess yang merupakan akun komunitas pelajar di Indonesia. </w:t>
       </w:r>
     </w:p>
     <w:p>
@@ -820,9 +786,17 @@
       </w:r>
       <w:r>
         <w:rPr>
+          <w:i/>
+          <w:iCs/>
           <w:lang w:val="sv-SE"/>
         </w:rPr>
-        <w:t>Social Network Analysis, Twitter,</w:t>
+        <w:t>Social Network Analysis</w:t>
+      </w:r>
+      <w:r>
+        <w:rPr>
+          <w:lang w:val="sv-SE"/>
+        </w:rPr>
+        <w:t>, Twitter,</w:t>
       </w:r>
       <w:r>
         <w:rPr>
@@ -910,7 +884,43 @@
         <w:rPr>
           <w:lang w:val="id-ID"/>
         </w:rPr>
-        <w:t xml:space="preserve"> di Indonesia berpengaruh terhadap munculnya inovasi pada penggunaan informasi, komunikasi, dan teknologi </w:t>
+        <w:t xml:space="preserve"> di Indonesia </w:t>
+      </w:r>
+      <w:proofErr w:type="spellStart"/>
+      <w:r>
+        <w:t>membuka</w:t>
+      </w:r>
+      <w:proofErr w:type="spellEnd"/>
+      <w:r>
+        <w:t xml:space="preserve"> </w:t>
+      </w:r>
+      <w:proofErr w:type="spellStart"/>
+      <w:r>
+        <w:t>peluang</w:t>
+      </w:r>
+      <w:proofErr w:type="spellEnd"/>
+      <w:r>
+        <w:t xml:space="preserve"> </w:t>
+      </w:r>
+      <w:r>
+        <w:rPr>
+          <w:lang w:val="id-ID"/>
+        </w:rPr>
+        <w:t xml:space="preserve">munculnya </w:t>
+      </w:r>
+      <w:proofErr w:type="spellStart"/>
+      <w:r>
+        <w:t>suatu</w:t>
+      </w:r>
+      <w:proofErr w:type="spellEnd"/>
+      <w:r>
+        <w:t xml:space="preserve"> </w:t>
+      </w:r>
+      <w:r>
+        <w:rPr>
+          <w:lang w:val="id-ID"/>
+        </w:rPr>
+        <w:t xml:space="preserve">inovasi pada penggunaan informasi, komunikasi, dan teknologi </w:t>
       </w:r>
       <w:r>
         <w:rPr>
@@ -922,7 +932,24 @@
         <w:rPr>
           <w:lang w:val="id-ID"/>
         </w:rPr>
-        <w:t xml:space="preserve">pendidikan dalam bentuk platform </w:t>
+        <w:t>pendidikan</w:t>
+      </w:r>
+      <w:r>
+        <w:t xml:space="preserve">, </w:t>
+      </w:r>
+      <w:proofErr w:type="spellStart"/>
+      <w:r>
+        <w:t>yaitu</w:t>
+      </w:r>
+      <w:proofErr w:type="spellEnd"/>
+      <w:r>
+        <w:t xml:space="preserve"> </w:t>
+      </w:r>
+      <w:r>
+        <w:rPr>
+          <w:lang w:val="id-ID"/>
+        </w:rPr>
+        <w:t xml:space="preserve">dalam bentuk platform </w:t>
       </w:r>
       <w:proofErr w:type="spellStart"/>
       <w:r>
@@ -972,14 +999,19 @@
         <w:rPr>
           <w:lang w:val="id-ID"/>
         </w:rPr>
-        <w:t>). Sektor</w:t>
-      </w:r>
-      <w:r>
-        <w:rPr>
-          <w:lang w:val="id-ID"/>
-        </w:rPr>
-        <w:t xml:space="preserve"> bisnis</w:t>
-      </w:r>
+        <w:t>).</w:t>
+      </w:r>
+      <w:r>
+        <w:t xml:space="preserve"> S</w:t>
+      </w:r>
+      <w:proofErr w:type="spellStart"/>
+      <w:r>
+        <w:rPr>
+          <w:lang w:val="id-ID"/>
+        </w:rPr>
+        <w:t>ektor</w:t>
+      </w:r>
+      <w:proofErr w:type="spellEnd"/>
       <w:r>
         <w:rPr>
           <w:lang w:val="id-ID"/>
@@ -1078,7 +1110,6 @@
           <w:id w:val="30928710"/>
           <w:citation/>
         </w:sdtPr>
-        <w:sdtEndPr/>
         <w:sdtContent>
           <w:r>
             <w:rPr>
@@ -1244,7 +1275,6 @@
           <w:id w:val="-496032535"/>
           <w:citation/>
         </w:sdtPr>
-        <w:sdtEndPr/>
         <w:sdtContent>
           <w:r>
             <w:rPr>
@@ -2112,7 +2142,6 @@
           <w:id w:val="-139648623"/>
           <w:citation/>
         </w:sdtPr>
-        <w:sdtEndPr/>
         <w:sdtContent>
           <w:r>
             <w:rPr>
@@ -2325,7 +2354,6 @@
           <w:id w:val="1551959588"/>
           <w:citation/>
         </w:sdtPr>
-        <w:sdtEndPr/>
         <w:sdtContent>
           <w:r>
             <w:rPr>
@@ -2607,7 +2635,6 @@
           <w:id w:val="-750591221"/>
           <w:citation/>
         </w:sdtPr>
-        <w:sdtEndPr/>
         <w:sdtContent>
           <w:r>
             <w:rPr>
@@ -3517,7 +3544,6 @@
         </w:rPr>
       </w:pPr>
       <w:r>
-        <w:lastRenderedPageBreak/>
         <w:t>Data</w:t>
       </w:r>
       <w:r>
@@ -4086,7 +4112,6 @@
           <w:id w:val="1015414411"/>
           <w:citation/>
         </w:sdtPr>
-        <w:sdtEndPr/>
         <w:sdtContent>
           <w:r>
             <w:rPr>
@@ -4446,7 +4471,6 @@
           <w:id w:val="1283392515"/>
           <w:citation/>
         </w:sdtPr>
-        <w:sdtEndPr/>
         <w:sdtContent>
           <w:r>
             <w:rPr>
@@ -4682,7 +4706,6 @@
           <w:id w:val="737597170"/>
           <w:citation/>
         </w:sdtPr>
-        <w:sdtEndPr/>
         <w:sdtContent>
           <w:r>
             <w:rPr>
@@ -5234,14 +5257,7 @@
           <w:i/>
           <w:iCs/>
         </w:rPr>
-        <w:t xml:space="preserve">modularity </w:t>
-      </w:r>
-      <w:r>
-        <w:rPr>
-          <w:i/>
-          <w:iCs/>
-        </w:rPr>
-        <w:t>clustering</w:t>
+        <w:t>modularity clustering</w:t>
       </w:r>
       <w:r>
         <w:t xml:space="preserve"> pada </w:t>
@@ -5497,7 +5513,6 @@
           <w:id w:val="-1628615357"/>
           <w:citation/>
         </w:sdtPr>
-        <w:sdtEndPr/>
         <w:sdtContent>
           <w:r>
             <w:rPr>
@@ -8014,7 +8029,23 @@
         </m:sSub>
       </m:oMath>
       <w:r>
-        <w:t xml:space="preserve">. Identifikasi lintasan </w:t>
+        <w:t xml:space="preserve">. </w:t>
+      </w:r>
+      <w:proofErr w:type="spellStart"/>
+      <w:r>
+        <w:t>Identifikasi</w:t>
+      </w:r>
+      <w:proofErr w:type="spellEnd"/>
+      <w:r>
+        <w:t xml:space="preserve"> </w:t>
+      </w:r>
+      <w:proofErr w:type="spellStart"/>
+      <w:r>
+        <w:t>lintasan</w:t>
+      </w:r>
+      <w:proofErr w:type="spellEnd"/>
+      <w:r>
+        <w:t xml:space="preserve"> </w:t>
       </w:r>
       <w:proofErr w:type="spellStart"/>
       <w:r>
@@ -8119,7 +8150,6 @@
           <w:id w:val="1407269944"/>
           <w:citation/>
         </w:sdtPr>
-        <w:sdtEndPr/>
         <w:sdtContent>
           <w:r>
             <w:fldChar w:fldCharType="begin"/>
@@ -9252,6 +9282,7 @@
           <w:iCs/>
           <w:lang w:val="id-ID"/>
         </w:rPr>
+        <w:lastRenderedPageBreak/>
         <w:t>Average</w:t>
       </w:r>
       <w:proofErr w:type="spellEnd"/>
@@ -11900,7 +11931,6 @@
           <w:id w:val="149641275"/>
           <w:citation/>
         </w:sdtPr>
-        <w:sdtEndPr/>
         <w:sdtContent>
           <w:r>
             <w:rPr>
@@ -12944,7 +12974,6 @@
           <w:id w:val="-1003663034"/>
           <w:citation/>
         </w:sdtPr>
-        <w:sdtEndPr/>
         <w:sdtContent>
           <w:r>
             <w:rPr>
@@ -14216,7 +14245,6 @@
           <w:id w:val="354613855"/>
           <w:citation/>
         </w:sdtPr>
-        <w:sdtEndPr/>
         <w:sdtContent>
           <w:r>
             <w:rPr>
@@ -14949,7 +14977,6 @@
           <w:id w:val="1326941841"/>
           <w:citation/>
         </w:sdtPr>
-        <w:sdtEndPr/>
         <w:sdtContent>
           <w:r>
             <w:rPr>
@@ -15182,7 +15209,6 @@
           <w:id w:val="-1654063973"/>
           <w:citation/>
         </w:sdtPr>
-        <w:sdtEndPr/>
         <w:sdtContent>
           <w:r>
             <w:rPr>
@@ -16599,6 +16625,7 @@
                   <w:rPr>
                     <w:rFonts w:ascii="Cambria Math" w:hAnsi="Cambria Math" w:cs="Calibri"/>
                   </w:rPr>
+                  <w:lastRenderedPageBreak/>
                   <m:t>I</m:t>
                 </m:r>
               </m:oMath>
@@ -19811,13 +19838,7 @@
         <w:rPr>
           <w:lang w:val="id-ID"/>
         </w:rPr>
-        <w:t xml:space="preserve">Tahapan ini </w:t>
-      </w:r>
-      <w:r>
-        <w:rPr>
-          <w:lang w:val="id-ID"/>
-        </w:rPr>
-        <w:t xml:space="preserve">dilakukan karena </w:t>
+        <w:t xml:space="preserve">Tahapan ini dilakukan karena </w:t>
       </w:r>
       <w:proofErr w:type="spellStart"/>
       <w:r>
@@ -21831,6 +21852,7 @@
           <w:sz w:val="20"/>
           <w:szCs w:val="20"/>
         </w:rPr>
+        <w:lastRenderedPageBreak/>
         <w:t>Perhitungan</w:t>
       </w:r>
       <w:proofErr w:type="spellEnd"/>
@@ -22284,14 +22306,7 @@
         <w:rPr>
           <w:lang w:val="en-ID"/>
         </w:rPr>
-        <w:t xml:space="preserve"> </w:t>
-      </w:r>
-      <w:r>
-        <w:rPr>
-          <w:lang w:val="en-ID"/>
-        </w:rPr>
-        <w:lastRenderedPageBreak/>
-        <w:t xml:space="preserve">Twitter yang </w:t>
+        <w:t xml:space="preserve"> Twitter yang </w:t>
       </w:r>
       <w:proofErr w:type="spellStart"/>
       <w:r>
@@ -27937,7 +27952,14 @@
         <w:rPr>
           <w:lang w:val="id-ID"/>
         </w:rPr>
-        <w:t xml:space="preserve"> pengguna</w:t>
+        <w:t xml:space="preserve"> </w:t>
+      </w:r>
+      <w:r>
+        <w:rPr>
+          <w:lang w:val="id-ID"/>
+        </w:rPr>
+        <w:lastRenderedPageBreak/>
+        <w:t>pengguna</w:t>
       </w:r>
       <w:r>
         <w:rPr>
@@ -28260,7 +28282,6 @@
           <w:bCs/>
           <w:lang w:val="it-IT"/>
         </w:rPr>
-        <w:lastRenderedPageBreak/>
         <w:t>Tabel</w:t>
       </w:r>
       <w:proofErr w:type="spellEnd"/>
@@ -31326,6 +31347,7 @@
         </w:rPr>
         <w:t xml:space="preserve"> pada </w:t>
       </w:r>
+      <w:proofErr w:type="gramStart"/>
       <w:r>
         <w:rPr>
           <w:lang w:val="id-ID"/>
@@ -31346,6 +31368,7 @@
         <w:t>Ruangguru</w:t>
       </w:r>
       <w:proofErr w:type="spellEnd"/>
+      <w:proofErr w:type="gramEnd"/>
     </w:p>
     <w:tbl>
       <w:tblPr>
@@ -35710,6 +35733,7 @@
                 <w:szCs w:val="18"/>
                 <w:lang w:val="id-ID"/>
               </w:rPr>
+              <w:lastRenderedPageBreak/>
               <w:t>Pengguna</w:t>
             </w:r>
           </w:p>
@@ -36708,7 +36732,6 @@
         <w:rPr>
           <w:lang w:val="it-IT"/>
         </w:rPr>
-        <w:lastRenderedPageBreak/>
         <w:t>Tabel</w:t>
       </w:r>
       <w:proofErr w:type="spellEnd"/>
@@ -42049,6 +42072,7 @@
           <w:iCs/>
           <w:lang w:val="en-ID"/>
         </w:rPr>
+        <w:lastRenderedPageBreak/>
         <w:t xml:space="preserve">key actor </w:t>
       </w:r>
       <w:proofErr w:type="spellStart"/>
@@ -42225,7 +42249,6 @@
           <w:bCs/>
           <w:lang w:val="id-ID"/>
         </w:rPr>
-        <w:lastRenderedPageBreak/>
         <w:t>KE</w:t>
       </w:r>
       <w:r>
@@ -45178,7 +45201,13 @@
         <w:rPr>
           <w:lang w:val="en-ID"/>
         </w:rPr>
-        <w:t xml:space="preserve"> dan </w:t>
+        <w:t xml:space="preserve"> </w:t>
+      </w:r>
+      <w:r>
+        <w:rPr>
+          <w:lang w:val="en-ID"/>
+        </w:rPr>
+        <w:t xml:space="preserve">dan </w:t>
       </w:r>
       <w:proofErr w:type="spellStart"/>
       <w:r>
@@ -45944,7 +45973,6 @@
           <w:docPartUnique/>
         </w:docPartObj>
       </w:sdtPr>
-      <w:sdtEndPr/>
       <w:sdtContent>
         <w:sdt>
           <w:sdtPr>
@@ -45955,7 +45983,6 @@
             <w:id w:val="111145805"/>
             <w:bibliography/>
           </w:sdtPr>
-          <w:sdtEndPr/>
           <w:sdtContent>
             <w:p>
               <w:pPr>
@@ -46821,12 +46848,7 @@
     </w:sdt>
     <w:bookmarkEnd w:id="1" w:displacedByCustomXml="prev"/>
     <w:sectPr>
-      <w:headerReference w:type="even" r:id="rId10"/>
-      <w:headerReference w:type="default" r:id="rId11"/>
-      <w:footerReference w:type="even" r:id="rId12"/>
-      <w:footerReference w:type="default" r:id="rId13"/>
-      <w:headerReference w:type="first" r:id="rId14"/>
-      <w:footerReference w:type="first" r:id="rId15"/>
+      <w:headerReference w:type="default" r:id="rId10"/>
       <w:pgSz w:w="12240" w:h="15840" w:code="1"/>
       <w:pgMar w:top="1009" w:right="936" w:bottom="1009" w:left="936" w:header="431" w:footer="431" w:gutter="0"/>
       <w:cols w:num="2" w:space="288"/>
@@ -46854,36 +46876,6 @@
 </w:endnotes>
 </file>
 
-<file path=word/footer1.xml><?xml version="1.0" encoding="utf-8"?>
-<w:ftr xmlns:wpc="http://schemas.microsoft.com/office/word/2010/wordprocessingCanvas" xmlns:cx="http://schemas.microsoft.com/office/drawing/2014/chartex" xmlns:cx1="http://schemas.microsoft.com/office/drawing/2015/9/8/chartex" xmlns:cx2="http://schemas.microsoft.com/office/drawing/2015/10/21/chartex" xmlns:cx3="http://schemas.microsoft.com/office/drawing/2016/5/9/chartex" xmlns:cx4="http://schemas.microsoft.com/office/drawing/2016/5/10/chartex" xmlns:cx5="http://schemas.microsoft.com/office/drawing/2016/5/11/chartex" xmlns:cx6="http://schemas.microsoft.com/office/drawing/2016/5/12/chartex" xmlns:cx7="http://schemas.microsoft.com/office/drawing/2016/5/13/chartex" xmlns:cx8="http://schemas.microsoft.com/office/drawing/2016/5/14/chartex" xmlns:mc="http://schemas.openxmlformats.org/markup-compatibility/2006" xmlns:aink="http://schemas.microsoft.com/office/drawing/2016/ink" xmlns:am3d="http://schemas.microsoft.com/office/drawing/2017/model3d" xmlns:o="urn:schemas-microsoft-com:office:office" xmlns:oel="http://schemas.microsoft.com/office/2019/extlst" xmlns:r="http://schemas.openxmlformats.org/officeDocument/2006/relationships" xmlns:m="http://schemas.openxmlformats.org/officeDocument/2006/math" xmlns:v="urn:schemas-microsoft-com:vml" xmlns:wp14="http://schemas.microsoft.com/office/word/2010/wordprocessingDrawing" xmlns:wp="http://schemas.openxmlformats.org/drawingml/2006/wordprocessingDrawing" xmlns:w10="urn:schemas-microsoft-com:office:word" xmlns:w="http://schemas.openxmlformats.org/wordprocessingml/2006/main" xmlns:w14="http://schemas.microsoft.com/office/word/2010/wordml" xmlns:w15="http://schemas.microsoft.com/office/word/2012/wordml" xmlns:w16cex="http://schemas.microsoft.com/office/word/2018/wordml/cex" xmlns:w16cid="http://schemas.microsoft.com/office/word/2016/wordml/cid" xmlns:w16="http://schemas.microsoft.com/office/word/2018/wordml" xmlns:w16sdtdh="http://schemas.microsoft.com/office/word/2020/wordml/sdtdatahash" xmlns:w16se="http://schemas.microsoft.com/office/word/2015/wordml/symex" xmlns:wpg="http://schemas.microsoft.com/office/word/2010/wordprocessingGroup" xmlns:wpi="http://schemas.microsoft.com/office/word/2010/wordprocessingInk" xmlns:wne="http://schemas.microsoft.com/office/word/2006/wordml" xmlns:wps="http://schemas.microsoft.com/office/word/2010/wordprocessingShape" mc:Ignorable="w14 w15 w16se w16cid w16 w16cex w16sdtdh wp14">
-  <w:p>
-    <w:pPr>
-      <w:pStyle w:val="Footer"/>
-    </w:pPr>
-  </w:p>
-</w:ftr>
-</file>
-
-<file path=word/footer2.xml><?xml version="1.0" encoding="utf-8"?>
-<w:ftr xmlns:wpc="http://schemas.microsoft.com/office/word/2010/wordprocessingCanvas" xmlns:cx="http://schemas.microsoft.com/office/drawing/2014/chartex" xmlns:cx1="http://schemas.microsoft.com/office/drawing/2015/9/8/chartex" xmlns:cx2="http://schemas.microsoft.com/office/drawing/2015/10/21/chartex" xmlns:cx3="http://schemas.microsoft.com/office/drawing/2016/5/9/chartex" xmlns:cx4="http://schemas.microsoft.com/office/drawing/2016/5/10/chartex" xmlns:cx5="http://schemas.microsoft.com/office/drawing/2016/5/11/chartex" xmlns:cx6="http://schemas.microsoft.com/office/drawing/2016/5/12/chartex" xmlns:cx7="http://schemas.microsoft.com/office/drawing/2016/5/13/chartex" xmlns:cx8="http://schemas.microsoft.com/office/drawing/2016/5/14/chartex" xmlns:mc="http://schemas.openxmlformats.org/markup-compatibility/2006" xmlns:aink="http://schemas.microsoft.com/office/drawing/2016/ink" xmlns:am3d="http://schemas.microsoft.com/office/drawing/2017/model3d" xmlns:o="urn:schemas-microsoft-com:office:office" xmlns:oel="http://schemas.microsoft.com/office/2019/extlst" xmlns:r="http://schemas.openxmlformats.org/officeDocument/2006/relationships" xmlns:m="http://schemas.openxmlformats.org/officeDocument/2006/math" xmlns:v="urn:schemas-microsoft-com:vml" xmlns:wp14="http://schemas.microsoft.com/office/word/2010/wordprocessingDrawing" xmlns:wp="http://schemas.openxmlformats.org/drawingml/2006/wordprocessingDrawing" xmlns:w10="urn:schemas-microsoft-com:office:word" xmlns:w="http://schemas.openxmlformats.org/wordprocessingml/2006/main" xmlns:w14="http://schemas.microsoft.com/office/word/2010/wordml" xmlns:w15="http://schemas.microsoft.com/office/word/2012/wordml" xmlns:w16cex="http://schemas.microsoft.com/office/word/2018/wordml/cex" xmlns:w16cid="http://schemas.microsoft.com/office/word/2016/wordml/cid" xmlns:w16="http://schemas.microsoft.com/office/word/2018/wordml" xmlns:w16sdtdh="http://schemas.microsoft.com/office/word/2020/wordml/sdtdatahash" xmlns:w16se="http://schemas.microsoft.com/office/word/2015/wordml/symex" xmlns:wpg="http://schemas.microsoft.com/office/word/2010/wordprocessingGroup" xmlns:wpi="http://schemas.microsoft.com/office/word/2010/wordprocessingInk" xmlns:wne="http://schemas.microsoft.com/office/word/2006/wordml" xmlns:wps="http://schemas.microsoft.com/office/word/2010/wordprocessingShape" mc:Ignorable="w14 w15 w16se w16cid w16 w16cex w16sdtdh wp14">
-  <w:p>
-    <w:pPr>
-      <w:pStyle w:val="Footer"/>
-    </w:pPr>
-  </w:p>
-</w:ftr>
-</file>
-
-<file path=word/footer3.xml><?xml version="1.0" encoding="utf-8"?>
-<w:ftr xmlns:wpc="http://schemas.microsoft.com/office/word/2010/wordprocessingCanvas" xmlns:cx="http://schemas.microsoft.com/office/drawing/2014/chartex" xmlns:cx1="http://schemas.microsoft.com/office/drawing/2015/9/8/chartex" xmlns:cx2="http://schemas.microsoft.com/office/drawing/2015/10/21/chartex" xmlns:cx3="http://schemas.microsoft.com/office/drawing/2016/5/9/chartex" xmlns:cx4="http://schemas.microsoft.com/office/drawing/2016/5/10/chartex" xmlns:cx5="http://schemas.microsoft.com/office/drawing/2016/5/11/chartex" xmlns:cx6="http://schemas.microsoft.com/office/drawing/2016/5/12/chartex" xmlns:cx7="http://schemas.microsoft.com/office/drawing/2016/5/13/chartex" xmlns:cx8="http://schemas.microsoft.com/office/drawing/2016/5/14/chartex" xmlns:mc="http://schemas.openxmlformats.org/markup-compatibility/2006" xmlns:aink="http://schemas.microsoft.com/office/drawing/2016/ink" xmlns:am3d="http://schemas.microsoft.com/office/drawing/2017/model3d" xmlns:o="urn:schemas-microsoft-com:office:office" xmlns:oel="http://schemas.microsoft.com/office/2019/extlst" xmlns:r="http://schemas.openxmlformats.org/officeDocument/2006/relationships" xmlns:m="http://schemas.openxmlformats.org/officeDocument/2006/math" xmlns:v="urn:schemas-microsoft-com:vml" xmlns:wp14="http://schemas.microsoft.com/office/word/2010/wordprocessingDrawing" xmlns:wp="http://schemas.openxmlformats.org/drawingml/2006/wordprocessingDrawing" xmlns:w10="urn:schemas-microsoft-com:office:word" xmlns:w="http://schemas.openxmlformats.org/wordprocessingml/2006/main" xmlns:w14="http://schemas.microsoft.com/office/word/2010/wordml" xmlns:w15="http://schemas.microsoft.com/office/word/2012/wordml" xmlns:w16cex="http://schemas.microsoft.com/office/word/2018/wordml/cex" xmlns:w16cid="http://schemas.microsoft.com/office/word/2016/wordml/cid" xmlns:w16="http://schemas.microsoft.com/office/word/2018/wordml" xmlns:w16sdtdh="http://schemas.microsoft.com/office/word/2020/wordml/sdtdatahash" xmlns:w16se="http://schemas.microsoft.com/office/word/2015/wordml/symex" xmlns:wpg="http://schemas.microsoft.com/office/word/2010/wordprocessingGroup" xmlns:wpi="http://schemas.microsoft.com/office/word/2010/wordprocessingInk" xmlns:wne="http://schemas.microsoft.com/office/word/2006/wordml" xmlns:wps="http://schemas.microsoft.com/office/word/2010/wordprocessingShape" mc:Ignorable="w14 w15 w16se w16cid w16 w16cex w16sdtdh wp14">
-  <w:p>
-    <w:pPr>
-      <w:pStyle w:val="Footer"/>
-    </w:pPr>
-  </w:p>
-</w:ftr>
-</file>
-
 <file path=word/footnotes.xml><?xml version="1.0" encoding="utf-8"?>
 <w:footnotes xmlns:wpc="http://schemas.microsoft.com/office/word/2010/wordprocessingCanvas" xmlns:cx="http://schemas.microsoft.com/office/drawing/2014/chartex" xmlns:cx1="http://schemas.microsoft.com/office/drawing/2015/9/8/chartex" xmlns:cx2="http://schemas.microsoft.com/office/drawing/2015/10/21/chartex" xmlns:cx3="http://schemas.microsoft.com/office/drawing/2016/5/9/chartex" xmlns:cx4="http://schemas.microsoft.com/office/drawing/2016/5/10/chartex" xmlns:cx5="http://schemas.microsoft.com/office/drawing/2016/5/11/chartex" xmlns:cx6="http://schemas.microsoft.com/office/drawing/2016/5/12/chartex" xmlns:cx7="http://schemas.microsoft.com/office/drawing/2016/5/13/chartex" xmlns:cx8="http://schemas.microsoft.com/office/drawing/2016/5/14/chartex" xmlns:mc="http://schemas.openxmlformats.org/markup-compatibility/2006" xmlns:aink="http://schemas.microsoft.com/office/drawing/2016/ink" xmlns:am3d="http://schemas.microsoft.com/office/drawing/2017/model3d" xmlns:o="urn:schemas-microsoft-com:office:office" xmlns:oel="http://schemas.microsoft.com/office/2019/extlst" xmlns:r="http://schemas.openxmlformats.org/officeDocument/2006/relationships" xmlns:m="http://schemas.openxmlformats.org/officeDocument/2006/math" xmlns:v="urn:schemas-microsoft-com:vml" xmlns:wp14="http://schemas.microsoft.com/office/word/2010/wordprocessingDrawing" xmlns:wp="http://schemas.openxmlformats.org/drawingml/2006/wordprocessingDrawing" xmlns:w10="urn:schemas-microsoft-com:office:word" xmlns:w="http://schemas.openxmlformats.org/wordprocessingml/2006/main" xmlns:w14="http://schemas.microsoft.com/office/word/2010/wordml" xmlns:w15="http://schemas.microsoft.com/office/word/2012/wordml" xmlns:w16cex="http://schemas.microsoft.com/office/word/2018/wordml/cex" xmlns:w16cid="http://schemas.microsoft.com/office/word/2016/wordml/cid" xmlns:w16="http://schemas.microsoft.com/office/word/2018/wordml" xmlns:w16sdtdh="http://schemas.microsoft.com/office/word/2020/wordml/sdtdatahash" xmlns:w16se="http://schemas.microsoft.com/office/word/2015/wordml/symex" xmlns:wpg="http://schemas.microsoft.com/office/word/2010/wordprocessingGroup" xmlns:wpi="http://schemas.microsoft.com/office/word/2010/wordprocessingInk" xmlns:wne="http://schemas.microsoft.com/office/word/2006/wordml" xmlns:wps="http://schemas.microsoft.com/office/word/2010/wordprocessingShape" mc:Ignorable="w14 w15 w16se w16cid w16 w16cex w16sdtdh wp14">
   <w:footnote w:type="separator" w:id="-1">
@@ -46900,16 +46892,6 @@
 </file>
 
 <file path=word/header1.xml><?xml version="1.0" encoding="utf-8"?>
-<w:hdr xmlns:wpc="http://schemas.microsoft.com/office/word/2010/wordprocessingCanvas" xmlns:cx="http://schemas.microsoft.com/office/drawing/2014/chartex" xmlns:cx1="http://schemas.microsoft.com/office/drawing/2015/9/8/chartex" xmlns:cx2="http://schemas.microsoft.com/office/drawing/2015/10/21/chartex" xmlns:cx3="http://schemas.microsoft.com/office/drawing/2016/5/9/chartex" xmlns:cx4="http://schemas.microsoft.com/office/drawing/2016/5/10/chartex" xmlns:cx5="http://schemas.microsoft.com/office/drawing/2016/5/11/chartex" xmlns:cx6="http://schemas.microsoft.com/office/drawing/2016/5/12/chartex" xmlns:cx7="http://schemas.microsoft.com/office/drawing/2016/5/13/chartex" xmlns:cx8="http://schemas.microsoft.com/office/drawing/2016/5/14/chartex" xmlns:mc="http://schemas.openxmlformats.org/markup-compatibility/2006" xmlns:aink="http://schemas.microsoft.com/office/drawing/2016/ink" xmlns:am3d="http://schemas.microsoft.com/office/drawing/2017/model3d" xmlns:o="urn:schemas-microsoft-com:office:office" xmlns:oel="http://schemas.microsoft.com/office/2019/extlst" xmlns:r="http://schemas.openxmlformats.org/officeDocument/2006/relationships" xmlns:m="http://schemas.openxmlformats.org/officeDocument/2006/math" xmlns:v="urn:schemas-microsoft-com:vml" xmlns:wp14="http://schemas.microsoft.com/office/word/2010/wordprocessingDrawing" xmlns:wp="http://schemas.openxmlformats.org/drawingml/2006/wordprocessingDrawing" xmlns:w10="urn:schemas-microsoft-com:office:word" xmlns:w="http://schemas.openxmlformats.org/wordprocessingml/2006/main" xmlns:w14="http://schemas.microsoft.com/office/word/2010/wordml" xmlns:w15="http://schemas.microsoft.com/office/word/2012/wordml" xmlns:w16cex="http://schemas.microsoft.com/office/word/2018/wordml/cex" xmlns:w16cid="http://schemas.microsoft.com/office/word/2016/wordml/cid" xmlns:w16="http://schemas.microsoft.com/office/word/2018/wordml" xmlns:w16sdtdh="http://schemas.microsoft.com/office/word/2020/wordml/sdtdatahash" xmlns:w16se="http://schemas.microsoft.com/office/word/2015/wordml/symex" xmlns:wpg="http://schemas.microsoft.com/office/word/2010/wordprocessingGroup" xmlns:wpi="http://schemas.microsoft.com/office/word/2010/wordprocessingInk" xmlns:wne="http://schemas.microsoft.com/office/word/2006/wordml" xmlns:wps="http://schemas.microsoft.com/office/word/2010/wordprocessingShape" mc:Ignorable="w14 w15 w16se w16cid w16 w16cex w16sdtdh wp14">
-  <w:p>
-    <w:pPr>
-      <w:pStyle w:val="Header"/>
-    </w:pPr>
-  </w:p>
-</w:hdr>
-</file>
-
-<file path=word/header2.xml><?xml version="1.0" encoding="utf-8"?>
 <w:hdr xmlns:wpc="http://schemas.microsoft.com/office/word/2010/wordprocessingCanvas" xmlns:cx="http://schemas.microsoft.com/office/drawing/2014/chartex" xmlns:cx1="http://schemas.microsoft.com/office/drawing/2015/9/8/chartex" xmlns:cx2="http://schemas.microsoft.com/office/drawing/2015/10/21/chartex" xmlns:cx3="http://schemas.microsoft.com/office/drawing/2016/5/9/chartex" xmlns:cx4="http://schemas.microsoft.com/office/drawing/2016/5/10/chartex" xmlns:cx5="http://schemas.microsoft.com/office/drawing/2016/5/11/chartex" xmlns:cx6="http://schemas.microsoft.com/office/drawing/2016/5/12/chartex" xmlns:cx7="http://schemas.microsoft.com/office/drawing/2016/5/13/chartex" xmlns:cx8="http://schemas.microsoft.com/office/drawing/2016/5/14/chartex" xmlns:mc="http://schemas.openxmlformats.org/markup-compatibility/2006" xmlns:aink="http://schemas.microsoft.com/office/drawing/2016/ink" xmlns:am3d="http://schemas.microsoft.com/office/drawing/2017/model3d" xmlns:o="urn:schemas-microsoft-com:office:office" xmlns:oel="http://schemas.microsoft.com/office/2019/extlst" xmlns:r="http://schemas.openxmlformats.org/officeDocument/2006/relationships" xmlns:m="http://schemas.openxmlformats.org/officeDocument/2006/math" xmlns:v="urn:schemas-microsoft-com:vml" xmlns:wp14="http://schemas.microsoft.com/office/word/2010/wordprocessingDrawing" xmlns:wp="http://schemas.openxmlformats.org/drawingml/2006/wordprocessingDrawing" xmlns:w10="urn:schemas-microsoft-com:office:word" xmlns:w="http://schemas.openxmlformats.org/wordprocessingml/2006/main" xmlns:w14="http://schemas.microsoft.com/office/word/2010/wordml" xmlns:w15="http://schemas.microsoft.com/office/word/2012/wordml" xmlns:w16cex="http://schemas.microsoft.com/office/word/2018/wordml/cex" xmlns:w16cid="http://schemas.microsoft.com/office/word/2016/wordml/cid" xmlns:w16="http://schemas.microsoft.com/office/word/2018/wordml" xmlns:w16sdtdh="http://schemas.microsoft.com/office/word/2020/wordml/sdtdatahash" xmlns:w16se="http://schemas.microsoft.com/office/word/2015/wordml/symex" xmlns:wpg="http://schemas.microsoft.com/office/word/2010/wordprocessingGroup" xmlns:wpi="http://schemas.microsoft.com/office/word/2010/wordprocessingInk" xmlns:wne="http://schemas.microsoft.com/office/word/2006/wordml" xmlns:wps="http://schemas.microsoft.com/office/word/2010/wordprocessingShape" mc:Ignorable="w14 w15 w16se w16cid w16 w16cex w16sdtdh wp14">
   <w:p>
     <w:pPr>
@@ -46938,104 +46920,8 @@
     <w:pPr>
       <w:ind w:right="360"/>
       <w:rPr>
-        <w:lang w:val="en-GB"/>
-      </w:rPr>
-    </w:pPr>
-    <w:r>
-      <w:rPr>
         <w:lang w:val="sv-SE"/>
       </w:rPr>
-      <w:t xml:space="preserve">JURNAL </w:t>
-    </w:r>
-    <w:r>
-      <w:rPr>
-        <w:lang w:val="sv-SE"/>
-      </w:rPr>
-      <w:t xml:space="preserve">SAINS DAN SENI </w:t>
-    </w:r>
-    <w:r>
-      <w:rPr>
-        <w:lang w:val="sv-SE"/>
-      </w:rPr>
-      <w:t xml:space="preserve">POMITS Vol. </w:t>
-    </w:r>
-    <w:r>
-      <w:rPr>
-        <w:lang w:val="sv-SE"/>
-      </w:rPr>
-      <w:t>2</w:t>
-    </w:r>
-    <w:r>
-      <w:rPr>
-        <w:lang w:val="sv-SE"/>
-      </w:rPr>
-      <w:t>, No.</w:t>
-    </w:r>
-    <w:r>
-      <w:rPr>
-        <w:lang w:val="sv-SE"/>
-      </w:rPr>
-      <w:t>1</w:t>
-    </w:r>
-    <w:r>
-      <w:rPr>
-        <w:lang w:val="sv-SE"/>
-      </w:rPr>
-      <w:t>,</w:t>
-    </w:r>
-    <w:r>
-      <w:rPr>
-        <w:lang w:val="sv-SE"/>
-      </w:rPr>
-      <w:t xml:space="preserve"> (201</w:t>
-    </w:r>
-    <w:r>
-      <w:rPr>
-        <w:lang w:val="sv-SE"/>
-      </w:rPr>
-      <w:t>3</w:t>
-    </w:r>
-    <w:r>
-      <w:rPr>
-        <w:lang w:val="sv-SE"/>
-      </w:rPr>
-      <w:t xml:space="preserve">) </w:t>
-    </w:r>
-    <w:r>
-      <w:rPr>
-        <w:lang w:val="sv-SE"/>
-      </w:rPr>
-      <w:t>2337-3520</w:t>
-    </w:r>
-    <w:r>
-      <w:rPr>
-        <w:lang w:val="sv-SE"/>
-      </w:rPr>
-      <w:t xml:space="preserve"> (</w:t>
-    </w:r>
-    <w:r>
-      <w:t>2301-928X</w:t>
-    </w:r>
-    <w:r>
-      <w:t xml:space="preserve"> Print)</w:t>
-    </w:r>
-  </w:p>
-  <w:p>
-    <w:pPr>
-      <w:ind w:right="360"/>
-      <w:rPr>
-        <w:lang w:val="sv-SE"/>
-      </w:rPr>
-    </w:pPr>
-  </w:p>
-</w:hdr>
-</file>
-
-<file path=word/header3.xml><?xml version="1.0" encoding="utf-8"?>
-<w:hdr xmlns:wpc="http://schemas.microsoft.com/office/word/2010/wordprocessingCanvas" xmlns:cx="http://schemas.microsoft.com/office/drawing/2014/chartex" xmlns:cx1="http://schemas.microsoft.com/office/drawing/2015/9/8/chartex" xmlns:cx2="http://schemas.microsoft.com/office/drawing/2015/10/21/chartex" xmlns:cx3="http://schemas.microsoft.com/office/drawing/2016/5/9/chartex" xmlns:cx4="http://schemas.microsoft.com/office/drawing/2016/5/10/chartex" xmlns:cx5="http://schemas.microsoft.com/office/drawing/2016/5/11/chartex" xmlns:cx6="http://schemas.microsoft.com/office/drawing/2016/5/12/chartex" xmlns:cx7="http://schemas.microsoft.com/office/drawing/2016/5/13/chartex" xmlns:cx8="http://schemas.microsoft.com/office/drawing/2016/5/14/chartex" xmlns:mc="http://schemas.openxmlformats.org/markup-compatibility/2006" xmlns:aink="http://schemas.microsoft.com/office/drawing/2016/ink" xmlns:am3d="http://schemas.microsoft.com/office/drawing/2017/model3d" xmlns:o="urn:schemas-microsoft-com:office:office" xmlns:oel="http://schemas.microsoft.com/office/2019/extlst" xmlns:r="http://schemas.openxmlformats.org/officeDocument/2006/relationships" xmlns:m="http://schemas.openxmlformats.org/officeDocument/2006/math" xmlns:v="urn:schemas-microsoft-com:vml" xmlns:wp14="http://schemas.microsoft.com/office/word/2010/wordprocessingDrawing" xmlns:wp="http://schemas.openxmlformats.org/drawingml/2006/wordprocessingDrawing" xmlns:w10="urn:schemas-microsoft-com:office:word" xmlns:w="http://schemas.openxmlformats.org/wordprocessingml/2006/main" xmlns:w14="http://schemas.microsoft.com/office/word/2010/wordml" xmlns:w15="http://schemas.microsoft.com/office/word/2012/wordml" xmlns:w16cex="http://schemas.microsoft.com/office/word/2018/wordml/cex" xmlns:w16cid="http://schemas.microsoft.com/office/word/2016/wordml/cid" xmlns:w16="http://schemas.microsoft.com/office/word/2018/wordml" xmlns:w16sdtdh="http://schemas.microsoft.com/office/word/2020/wordml/sdtdatahash" xmlns:w16se="http://schemas.microsoft.com/office/word/2015/wordml/symex" xmlns:wpg="http://schemas.microsoft.com/office/word/2010/wordprocessingGroup" xmlns:wpi="http://schemas.microsoft.com/office/word/2010/wordprocessingInk" xmlns:wne="http://schemas.microsoft.com/office/word/2006/wordml" xmlns:wps="http://schemas.microsoft.com/office/word/2010/wordprocessingShape" mc:Ignorable="w14 w15 w16se w16cid w16 w16cex w16sdtdh wp14">
-  <w:p>
-    <w:pPr>
-      <w:pStyle w:val="Header"/>
     </w:pPr>
   </w:p>
 </w:hdr>

</xml_diff>